<commit_message>
updated getting started tutorial script
</commit_message>
<xml_diff>
--- a/GettingStarted-with-WSO2PrivatePaaS-onEC2-script.docx
+++ b/GettingStarted-with-WSO2PrivatePaaS-onEC2-script.docx
@@ -589,30 +589,47 @@
           <w:sz w:val="32"/>
           <w:szCs w:val="32"/>
         </w:rPr>
-        <w:t xml:space="preserve">:   </w:t>
-      </w:r>
-      <w:r>
-        <w:rPr>
-          <w:rFonts w:ascii="Arial" w:hAnsi="Arial" w:cs="Arial"/>
-          <w:b/>
-          <w:bCs/>
-          <w:color w:val="272727"/>
-          <w:sz w:val="38"/>
-          <w:szCs w:val="38"/>
-        </w:rPr>
-        <w:t>ami</w:t>
+        <w:t>:  </w:t>
+      </w:r>
+      <w:r>
+        <w:rPr>
+          <w:rFonts w:ascii="Cambria" w:hAnsi="Cambria" w:cs="Cambria"/>
+          <w:sz w:val="32"/>
+          <w:szCs w:val="32"/>
+        </w:rPr>
+        <w:t xml:space="preserve"> ami</w:t>
       </w:r>
       <w:proofErr w:type="gramEnd"/>
       <w:r>
         <w:rPr>
-          <w:rFonts w:ascii="Arial" w:hAnsi="Arial" w:cs="Arial"/>
-          <w:b/>
-          <w:bCs/>
-          <w:color w:val="272727"/>
-          <w:sz w:val="38"/>
-          <w:szCs w:val="38"/>
-        </w:rPr>
-        <w:t>-22a5f970</w:t>
+          <w:rFonts w:ascii="Cambria" w:hAnsi="Cambria" w:cs="Cambria"/>
+          <w:sz w:val="32"/>
+          <w:szCs w:val="32"/>
+        </w:rPr>
+        <w:t>-103d6642</w:t>
+      </w:r>
+    </w:p>
+    <w:p>
+      <w:pPr>
+        <w:rPr>
+          <w:rFonts w:ascii="Cambria" w:hAnsi="Cambria" w:cs="Cambria"/>
+          <w:sz w:val="32"/>
+          <w:szCs w:val="32"/>
+        </w:rPr>
+      </w:pPr>
+      <w:r>
+        <w:rPr>
+          <w:rFonts w:ascii="Cambria" w:hAnsi="Cambria" w:cs="Cambria"/>
+          <w:sz w:val="32"/>
+          <w:szCs w:val="32"/>
+        </w:rPr>
+        <w:t>OLD AMI (</w:t>
+      </w:r>
+      <w:r>
+        <w:t>ami-22a5f970</w:t>
+      </w:r>
+      <w:r>
+        <w:t>)</w:t>
       </w:r>
     </w:p>
     <w:p>
@@ -2236,7 +2253,27 @@
         </w:numPr>
       </w:pPr>
       <w:r>
-        <w:t xml:space="preserve">After the instance is running, you should configure your DNS to associate the domain name with the EC2 public IP.   </w:t>
+        <w:t>After the instance is running, you should configure your DNS to associate the domain name</w:t>
+      </w:r>
+    </w:p>
+    <w:p>
+      <w:pPr>
+        <w:pStyle w:val="ListParagraph"/>
+        <w:numPr>
+          <w:ilvl w:val="2"/>
+          <w:numId w:val="2"/>
+        </w:numPr>
+      </w:pPr>
+      <w:r>
+        <w:t xml:space="preserve"> </w:t>
+      </w:r>
+      <w:proofErr w:type="gramStart"/>
+      <w:r>
+        <w:t>with</w:t>
+      </w:r>
+      <w:proofErr w:type="gramEnd"/>
+      <w:r>
+        <w:t xml:space="preserve"> the EC2 public IP.   </w:t>
       </w:r>
     </w:p>
     <w:p>
@@ -3252,12 +3289,7 @@
       </w:r>
       <w:proofErr w:type="spellEnd"/>
       <w:r>
-        <w:t xml:space="preserve"> directory</w:t>
-      </w:r>
-      <w:bookmarkStart w:id="2" w:name="_GoBack"/>
-      <w:bookmarkEnd w:id="2"/>
-      <w:r>
-        <w:t>, you will find the installation script, boot.sh</w:t>
+        <w:t xml:space="preserve"> directory, you will find the installation script, boot.sh</w:t>
       </w:r>
     </w:p>
     <w:p>
@@ -5466,6 +5498,30 @@
     <w:p>
       <w:pPr>
         <w:pStyle w:val="ListParagraph"/>
+        <w:numPr>
+          <w:ilvl w:val="0"/>
+          <w:numId w:val="8"/>
+        </w:numPr>
+      </w:pPr>
+      <w:r>
+        <w:t>Selecting the application service platform will display the information page.</w:t>
+      </w:r>
+    </w:p>
+    <w:p>
+      <w:pPr>
+        <w:pStyle w:val="ListParagraph"/>
+        <w:numPr>
+          <w:ilvl w:val="1"/>
+          <w:numId w:val="8"/>
+        </w:numPr>
+      </w:pPr>
+      <w:r>
+        <w:t xml:space="preserve">Note the public IP and hostname for the management and worker nodes. Configure your domain naming service to associate the IP address with the hostname.  </w:t>
+      </w:r>
+    </w:p>
+    <w:p>
+      <w:pPr>
+        <w:pStyle w:val="ListParagraph"/>
         <w:ind w:left="1800"/>
       </w:pPr>
     </w:p>
@@ -5603,10 +5659,641 @@
         <w:pStyle w:val="ListParagraph"/>
         <w:numPr>
           <w:ilvl w:val="0"/>
-          <w:numId w:val="10"/>
-        </w:numPr>
-      </w:pPr>
-    </w:p>
+          <w:numId w:val="12"/>
+        </w:numPr>
+      </w:pPr>
+      <w:r>
+        <w:t>After you clone the wso2-privatepaas repository (</w:t>
+      </w:r>
+      <w:hyperlink r:id="rId9" w:history="1">
+        <w:r>
+          <w:rPr>
+            <w:rStyle w:val="Hyperlink"/>
+          </w:rPr>
+          <w:t>https://github.com/karux/wso2-privatepaas</w:t>
+        </w:r>
+      </w:hyperlink>
+      <w:proofErr w:type="gramStart"/>
+      <w:r>
+        <w:t xml:space="preserve"> )</w:t>
+      </w:r>
+      <w:proofErr w:type="gramEnd"/>
+      <w:r>
+        <w:t xml:space="preserve">, you will notice the </w:t>
+      </w:r>
+      <w:proofErr w:type="spellStart"/>
+      <w:r>
+        <w:t>testWebApp</w:t>
+      </w:r>
+      <w:proofErr w:type="spellEnd"/>
+      <w:r>
+        <w:t xml:space="preserve"> subdirectory</w:t>
+      </w:r>
+    </w:p>
+    <w:p>
+      <w:pPr>
+        <w:pStyle w:val="ListParagraph"/>
+        <w:numPr>
+          <w:ilvl w:val="0"/>
+          <w:numId w:val="12"/>
+        </w:numPr>
+      </w:pPr>
+      <w:r>
+        <w:t xml:space="preserve">Change into the </w:t>
+      </w:r>
+      <w:proofErr w:type="spellStart"/>
+      <w:r>
+        <w:t>testWebApp</w:t>
+      </w:r>
+      <w:proofErr w:type="spellEnd"/>
+      <w:r>
+        <w:t xml:space="preserve"> subdirectory and build the test application</w:t>
+      </w:r>
+    </w:p>
+    <w:p>
+      <w:pPr>
+        <w:pStyle w:val="ListParagraph"/>
+        <w:numPr>
+          <w:ilvl w:val="1"/>
+          <w:numId w:val="12"/>
+        </w:numPr>
+        <w:rPr>
+          <w:rFonts w:ascii="Courier" w:hAnsi="Courier"/>
+        </w:rPr>
+      </w:pPr>
+      <w:proofErr w:type="spellStart"/>
+      <w:proofErr w:type="gramStart"/>
+      <w:r>
+        <w:rPr>
+          <w:rFonts w:ascii="Courier" w:hAnsi="Courier"/>
+        </w:rPr>
+        <w:t>m</w:t>
+      </w:r>
+      <w:r>
+        <w:rPr>
+          <w:rFonts w:ascii="Courier" w:hAnsi="Courier"/>
+        </w:rPr>
+        <w:t>vn</w:t>
+      </w:r>
+      <w:proofErr w:type="spellEnd"/>
+      <w:proofErr w:type="gramEnd"/>
+      <w:r>
+        <w:rPr>
+          <w:rFonts w:ascii="Courier" w:hAnsi="Courier"/>
+        </w:rPr>
+        <w:t xml:space="preserve"> install </w:t>
+      </w:r>
+    </w:p>
+    <w:p>
+      <w:pPr>
+        <w:pStyle w:val="ListParagraph"/>
+        <w:numPr>
+          <w:ilvl w:val="0"/>
+          <w:numId w:val="12"/>
+        </w:numPr>
+        <w:rPr>
+          <w:rFonts w:ascii="Courier" w:hAnsi="Courier"/>
+        </w:rPr>
+      </w:pPr>
+      <w:r>
+        <w:rPr>
+          <w:rFonts w:ascii="Cambria" w:hAnsi="Cambria"/>
+        </w:rPr>
+        <w:t xml:space="preserve">Copy </w:t>
+      </w:r>
+      <w:proofErr w:type="gramStart"/>
+      <w:r>
+        <w:rPr>
+          <w:rFonts w:ascii="Cambria" w:hAnsi="Cambria"/>
+        </w:rPr>
+        <w:t>the</w:t>
+      </w:r>
+      <w:r>
+        <w:rPr>
+          <w:rFonts w:ascii="Courier" w:hAnsi="Courier"/>
+        </w:rPr>
+        <w:t xml:space="preserve"> ./</w:t>
+      </w:r>
+      <w:proofErr w:type="gramEnd"/>
+      <w:r>
+        <w:rPr>
+          <w:rFonts w:ascii="Courier" w:hAnsi="Courier"/>
+        </w:rPr>
+        <w:t>target/</w:t>
+      </w:r>
+      <w:proofErr w:type="spellStart"/>
+      <w:r>
+        <w:rPr>
+          <w:rFonts w:ascii="Courier" w:hAnsi="Courier"/>
+        </w:rPr>
+        <w:t>paas</w:t>
+      </w:r>
+      <w:r>
+        <w:rPr>
+          <w:rFonts w:ascii="Courier" w:hAnsi="Courier"/>
+        </w:rPr>
+        <w:t>demoapp.war</w:t>
+      </w:r>
+      <w:proofErr w:type="spellEnd"/>
+      <w:r>
+        <w:rPr>
+          <w:rFonts w:ascii="Courier" w:hAnsi="Courier"/>
+        </w:rPr>
+        <w:t xml:space="preserve"> </w:t>
+      </w:r>
+      <w:r>
+        <w:rPr>
+          <w:rFonts w:ascii="Cambria" w:hAnsi="Cambria"/>
+        </w:rPr>
+        <w:t xml:space="preserve">file into the cartridge </w:t>
+      </w:r>
+      <w:proofErr w:type="spellStart"/>
+      <w:r>
+        <w:rPr>
+          <w:rFonts w:ascii="Cambria" w:hAnsi="Cambria"/>
+        </w:rPr>
+        <w:t>webapp</w:t>
+      </w:r>
+      <w:proofErr w:type="spellEnd"/>
+      <w:r>
+        <w:rPr>
+          <w:rFonts w:ascii="Cambria" w:hAnsi="Cambria"/>
+        </w:rPr>
+        <w:t xml:space="preserve"> subdirectory. For example</w:t>
+      </w:r>
+      <w:r>
+        <w:rPr>
+          <w:rFonts w:ascii="Courier" w:hAnsi="Courier"/>
+        </w:rPr>
+        <w:t xml:space="preserve"> </w:t>
+      </w:r>
+    </w:p>
+    <w:p>
+      <w:pPr>
+        <w:pStyle w:val="ListParagraph"/>
+        <w:numPr>
+          <w:ilvl w:val="1"/>
+          <w:numId w:val="12"/>
+        </w:numPr>
+        <w:rPr>
+          <w:rFonts w:ascii="Courier" w:hAnsi="Courier"/>
+        </w:rPr>
+      </w:pPr>
+      <w:proofErr w:type="spellStart"/>
+      <w:proofErr w:type="gramStart"/>
+      <w:r>
+        <w:rPr>
+          <w:rFonts w:ascii="Courier" w:hAnsi="Courier"/>
+        </w:rPr>
+        <w:t>cp</w:t>
+      </w:r>
+      <w:proofErr w:type="spellEnd"/>
+      <w:r>
+        <w:rPr>
+          <w:rFonts w:ascii="Courier" w:hAnsi="Courier"/>
+        </w:rPr>
+        <w:t xml:space="preserve"> ./</w:t>
+      </w:r>
+      <w:proofErr w:type="gramEnd"/>
+      <w:r>
+        <w:rPr>
+          <w:rFonts w:ascii="Courier" w:hAnsi="Courier"/>
+        </w:rPr>
+        <w:t>target/</w:t>
+      </w:r>
+      <w:proofErr w:type="spellStart"/>
+      <w:r>
+        <w:rPr>
+          <w:rFonts w:ascii="Courier" w:hAnsi="Courier"/>
+        </w:rPr>
+        <w:t>paasdemoapp.war</w:t>
+      </w:r>
+      <w:proofErr w:type="spellEnd"/>
+      <w:r>
+        <w:rPr>
+          <w:rFonts w:ascii="Courier" w:hAnsi="Courier"/>
+        </w:rPr>
+        <w:t xml:space="preserve"> ../</w:t>
+      </w:r>
+      <w:r>
+        <w:t xml:space="preserve"> </w:t>
+      </w:r>
+      <w:proofErr w:type="gramStart"/>
+      <w:r>
+        <w:rPr>
+          <w:rFonts w:ascii="Courier" w:hAnsi="Courier"/>
+        </w:rPr>
+        <w:t>wso2</w:t>
+      </w:r>
+      <w:proofErr w:type="gramEnd"/>
+      <w:r>
+        <w:rPr>
+          <w:rFonts w:ascii="Courier" w:hAnsi="Courier"/>
+        </w:rPr>
+        <w:t>-paas-cartridge-app1</w:t>
+      </w:r>
+      <w:r>
+        <w:rPr>
+          <w:rFonts w:ascii="Courier" w:hAnsi="Courier"/>
+        </w:rPr>
+        <w:t>/</w:t>
+      </w:r>
+      <w:proofErr w:type="spellStart"/>
+      <w:r>
+        <w:rPr>
+          <w:rFonts w:ascii="Courier" w:hAnsi="Courier"/>
+        </w:rPr>
+        <w:t>webapps</w:t>
+      </w:r>
+      <w:proofErr w:type="spellEnd"/>
+    </w:p>
+    <w:p>
+      <w:pPr>
+        <w:pStyle w:val="ListParagraph"/>
+        <w:numPr>
+          <w:ilvl w:val="0"/>
+          <w:numId w:val="12"/>
+        </w:numPr>
+        <w:rPr>
+          <w:rFonts w:ascii="Cambria" w:hAnsi="Cambria"/>
+        </w:rPr>
+      </w:pPr>
+      <w:r>
+        <w:rPr>
+          <w:rFonts w:ascii="Cambria" w:hAnsi="Cambria"/>
+        </w:rPr>
+        <w:t>Commit the web application war file to the cartridge synchronization repository</w:t>
+      </w:r>
+    </w:p>
+    <w:p>
+      <w:pPr>
+        <w:pStyle w:val="ListParagraph"/>
+        <w:numPr>
+          <w:ilvl w:val="1"/>
+          <w:numId w:val="12"/>
+        </w:numPr>
+        <w:rPr>
+          <w:rFonts w:ascii="Courier" w:hAnsi="Courier"/>
+        </w:rPr>
+      </w:pPr>
+      <w:proofErr w:type="gramStart"/>
+      <w:r>
+        <w:rPr>
+          <w:rFonts w:ascii="Courier" w:hAnsi="Courier"/>
+        </w:rPr>
+        <w:t>change</w:t>
+      </w:r>
+      <w:proofErr w:type="gramEnd"/>
+      <w:r>
+        <w:rPr>
+          <w:rFonts w:ascii="Courier" w:hAnsi="Courier"/>
+        </w:rPr>
+        <w:t xml:space="preserve"> into the </w:t>
+      </w:r>
+      <w:r>
+        <w:rPr>
+          <w:rFonts w:ascii="Courier" w:hAnsi="Courier"/>
+        </w:rPr>
+        <w:t>../</w:t>
+      </w:r>
+      <w:r>
+        <w:t xml:space="preserve"> </w:t>
+      </w:r>
+      <w:proofErr w:type="gramStart"/>
+      <w:r>
+        <w:rPr>
+          <w:rFonts w:ascii="Courier" w:hAnsi="Courier"/>
+        </w:rPr>
+        <w:t>wso2</w:t>
+      </w:r>
+      <w:proofErr w:type="gramEnd"/>
+      <w:r>
+        <w:rPr>
+          <w:rFonts w:ascii="Courier" w:hAnsi="Courier"/>
+        </w:rPr>
+        <w:t>-paas-cartridge-app1</w:t>
+      </w:r>
+      <w:r>
+        <w:rPr>
+          <w:rFonts w:ascii="Courier" w:hAnsi="Courier"/>
+        </w:rPr>
+        <w:t>/</w:t>
+      </w:r>
+      <w:proofErr w:type="spellStart"/>
+      <w:r>
+        <w:rPr>
+          <w:rFonts w:ascii="Courier" w:hAnsi="Courier"/>
+        </w:rPr>
+        <w:t>webapps</w:t>
+      </w:r>
+      <w:proofErr w:type="spellEnd"/>
+      <w:r>
+        <w:rPr>
+          <w:rFonts w:ascii="Courier" w:hAnsi="Courier"/>
+        </w:rPr>
+        <w:t xml:space="preserve"> directory</w:t>
+      </w:r>
+    </w:p>
+    <w:p>
+      <w:pPr>
+        <w:pStyle w:val="ListParagraph"/>
+        <w:numPr>
+          <w:ilvl w:val="1"/>
+          <w:numId w:val="12"/>
+        </w:numPr>
+        <w:rPr>
+          <w:rFonts w:ascii="Courier" w:hAnsi="Courier"/>
+        </w:rPr>
+      </w:pPr>
+      <w:proofErr w:type="spellStart"/>
+      <w:proofErr w:type="gramStart"/>
+      <w:r>
+        <w:rPr>
+          <w:rFonts w:ascii="Courier" w:hAnsi="Courier"/>
+        </w:rPr>
+        <w:t>git</w:t>
+      </w:r>
+      <w:proofErr w:type="spellEnd"/>
+      <w:proofErr w:type="gramEnd"/>
+      <w:r>
+        <w:rPr>
+          <w:rFonts w:ascii="Courier" w:hAnsi="Courier"/>
+        </w:rPr>
+        <w:t xml:space="preserve"> add </w:t>
+      </w:r>
+      <w:proofErr w:type="spellStart"/>
+      <w:r>
+        <w:rPr>
+          <w:rFonts w:ascii="Courier" w:hAnsi="Courier"/>
+        </w:rPr>
+        <w:t>paasdemoapp.war</w:t>
+      </w:r>
+      <w:proofErr w:type="spellEnd"/>
+    </w:p>
+    <w:p>
+      <w:pPr>
+        <w:pStyle w:val="ListParagraph"/>
+        <w:numPr>
+          <w:ilvl w:val="1"/>
+          <w:numId w:val="12"/>
+        </w:numPr>
+        <w:rPr>
+          <w:rFonts w:ascii="Courier" w:hAnsi="Courier"/>
+        </w:rPr>
+      </w:pPr>
+      <w:proofErr w:type="spellStart"/>
+      <w:proofErr w:type="gramStart"/>
+      <w:r>
+        <w:rPr>
+          <w:rFonts w:ascii="Courier" w:hAnsi="Courier"/>
+        </w:rPr>
+        <w:t>git</w:t>
+      </w:r>
+      <w:proofErr w:type="spellEnd"/>
+      <w:proofErr w:type="gramEnd"/>
+      <w:r>
+        <w:rPr>
+          <w:rFonts w:ascii="Courier" w:hAnsi="Courier"/>
+        </w:rPr>
+        <w:t xml:space="preserve"> commit</w:t>
+      </w:r>
+    </w:p>
+    <w:p>
+      <w:pPr>
+        <w:pStyle w:val="ListParagraph"/>
+        <w:numPr>
+          <w:ilvl w:val="1"/>
+          <w:numId w:val="12"/>
+        </w:numPr>
+        <w:rPr>
+          <w:rFonts w:ascii="Courier" w:hAnsi="Courier"/>
+        </w:rPr>
+      </w:pPr>
+      <w:proofErr w:type="spellStart"/>
+      <w:proofErr w:type="gramStart"/>
+      <w:r>
+        <w:rPr>
+          <w:rFonts w:ascii="Courier" w:hAnsi="Courier"/>
+        </w:rPr>
+        <w:t>git</w:t>
+      </w:r>
+      <w:proofErr w:type="spellEnd"/>
+      <w:proofErr w:type="gramEnd"/>
+      <w:r>
+        <w:rPr>
+          <w:rFonts w:ascii="Courier" w:hAnsi="Courier"/>
+        </w:rPr>
+        <w:t xml:space="preserve"> push</w:t>
+      </w:r>
+    </w:p>
+    <w:p>
+      <w:pPr>
+        <w:pStyle w:val="ListParagraph"/>
+        <w:numPr>
+          <w:ilvl w:val="0"/>
+          <w:numId w:val="12"/>
+        </w:numPr>
+        <w:rPr>
+          <w:rFonts w:ascii="Cambria" w:hAnsi="Cambria"/>
+        </w:rPr>
+      </w:pPr>
+      <w:r>
+        <w:rPr>
+          <w:rFonts w:ascii="Cambria" w:hAnsi="Cambria"/>
+        </w:rPr>
+        <w:t xml:space="preserve">Navigate to the access </w:t>
+      </w:r>
+      <w:proofErr w:type="spellStart"/>
+      <w:r>
+        <w:rPr>
+          <w:rFonts w:ascii="Cambria" w:hAnsi="Cambria"/>
+        </w:rPr>
+        <w:t>url</w:t>
+      </w:r>
+      <w:proofErr w:type="spellEnd"/>
+      <w:r>
+        <w:rPr>
+          <w:rFonts w:ascii="Cambria" w:hAnsi="Cambria"/>
+        </w:rPr>
+        <w:t xml:space="preserve"> of the management console</w:t>
+      </w:r>
+    </w:p>
+    <w:p>
+      <w:pPr>
+        <w:pStyle w:val="ListParagraph"/>
+        <w:numPr>
+          <w:ilvl w:val="0"/>
+          <w:numId w:val="12"/>
+        </w:numPr>
+        <w:rPr>
+          <w:rFonts w:ascii="Cambria" w:hAnsi="Cambria"/>
+        </w:rPr>
+      </w:pPr>
+      <w:r>
+        <w:rPr>
+          <w:rFonts w:ascii="Cambria" w:hAnsi="Cambria"/>
+        </w:rPr>
+        <w:t>Select the main tab, Manage Applications, List section in the application server management console</w:t>
+      </w:r>
+    </w:p>
+    <w:p>
+      <w:pPr>
+        <w:pStyle w:val="ListParagraph"/>
+        <w:numPr>
+          <w:ilvl w:val="1"/>
+          <w:numId w:val="12"/>
+        </w:numPr>
+        <w:rPr>
+          <w:rFonts w:ascii="Cambria" w:hAnsi="Cambria"/>
+        </w:rPr>
+      </w:pPr>
+      <w:r>
+        <w:rPr>
+          <w:rFonts w:ascii="Cambria" w:hAnsi="Cambria"/>
+        </w:rPr>
+        <w:t xml:space="preserve">You will notice the </w:t>
+      </w:r>
+      <w:proofErr w:type="spellStart"/>
+      <w:r>
+        <w:rPr>
+          <w:rFonts w:ascii="Cambria" w:hAnsi="Cambria"/>
+        </w:rPr>
+        <w:t>paasdemoapp</w:t>
+      </w:r>
+      <w:proofErr w:type="spellEnd"/>
+      <w:r>
+        <w:rPr>
+          <w:rFonts w:ascii="Cambria" w:hAnsi="Cambria"/>
+        </w:rPr>
+        <w:t xml:space="preserve"> has been automatically deployed.</w:t>
+      </w:r>
+    </w:p>
+    <w:p>
+      <w:pPr>
+        <w:pStyle w:val="ListParagraph"/>
+        <w:numPr>
+          <w:ilvl w:val="1"/>
+          <w:numId w:val="12"/>
+        </w:numPr>
+        <w:rPr>
+          <w:rFonts w:ascii="Cambria" w:hAnsi="Cambria"/>
+        </w:rPr>
+      </w:pPr>
+      <w:r>
+        <w:rPr>
+          <w:rFonts w:ascii="Cambria" w:hAnsi="Cambria"/>
+        </w:rPr>
+        <w:t>Click the go to URL link in the Actions column to view the deployed web application</w:t>
+      </w:r>
+    </w:p>
+    <w:p>
+      <w:pPr>
+        <w:pStyle w:val="ListParagraph"/>
+        <w:numPr>
+          <w:ilvl w:val="0"/>
+          <w:numId w:val="12"/>
+        </w:numPr>
+        <w:rPr>
+          <w:rFonts w:ascii="Cambria" w:hAnsi="Cambria"/>
+        </w:rPr>
+      </w:pPr>
+      <w:r>
+        <w:rPr>
+          <w:rFonts w:ascii="Cambria" w:hAnsi="Cambria"/>
+        </w:rPr>
+        <w:t xml:space="preserve">NOTE: if you remove the application war file from the </w:t>
+      </w:r>
+      <w:proofErr w:type="spellStart"/>
+      <w:r>
+        <w:rPr>
+          <w:rFonts w:ascii="Cambria" w:hAnsi="Cambria"/>
+        </w:rPr>
+        <w:t>git</w:t>
+      </w:r>
+      <w:proofErr w:type="spellEnd"/>
+      <w:r>
+        <w:rPr>
+          <w:rFonts w:ascii="Cambria" w:hAnsi="Cambria"/>
+        </w:rPr>
+        <w:t xml:space="preserve"> repository, the </w:t>
+      </w:r>
+      <w:proofErr w:type="spellStart"/>
+      <w:r>
+        <w:rPr>
+          <w:rFonts w:ascii="Cambria" w:hAnsi="Cambria"/>
+        </w:rPr>
+        <w:t>PaaS</w:t>
+      </w:r>
+      <w:proofErr w:type="spellEnd"/>
+      <w:r>
+        <w:rPr>
+          <w:rFonts w:ascii="Cambria" w:hAnsi="Cambria"/>
+        </w:rPr>
+        <w:t xml:space="preserve"> will </w:t>
+      </w:r>
+      <w:proofErr w:type="spellStart"/>
+      <w:r>
+        <w:rPr>
+          <w:rFonts w:ascii="Cambria" w:hAnsi="Cambria"/>
+        </w:rPr>
+        <w:t>undeploy</w:t>
+      </w:r>
+      <w:proofErr w:type="spellEnd"/>
+      <w:r>
+        <w:rPr>
+          <w:rFonts w:ascii="Cambria" w:hAnsi="Cambria"/>
+        </w:rPr>
+        <w:t xml:space="preserve"> the application</w:t>
+      </w:r>
+      <w:bookmarkStart w:id="2" w:name="_GoBack"/>
+      <w:bookmarkEnd w:id="2"/>
+    </w:p>
+    <w:p>
+      <w:pPr>
+        <w:pStyle w:val="Heading1"/>
+      </w:pPr>
+      <w:r>
+        <w:t>Step 6: Evaporating and Rehydrating the Cloud</w:t>
+      </w:r>
+    </w:p>
+    <w:p>
+      <w:pPr>
+        <w:pStyle w:val="Heading1"/>
+      </w:pPr>
+      <w:r>
+        <w:t>Stopping back-end application platform service instances</w:t>
+      </w:r>
+      <w:r>
+        <w:t xml:space="preserve"> </w:t>
+      </w:r>
+    </w:p>
+    <w:p>
+      <w:proofErr w:type="spellStart"/>
+      <w:r>
+        <w:t>Passivating</w:t>
+      </w:r>
+      <w:proofErr w:type="spellEnd"/>
+      <w:r>
+        <w:t xml:space="preserve"> the LB and Controller</w:t>
+      </w:r>
+    </w:p>
+    <w:p>
+      <w:r>
+        <w:t>Stopping the EC2 Instances</w:t>
+      </w:r>
+    </w:p>
+    <w:p/>
+    <w:p>
+      <w:r>
+        <w:t>Start LB and Controller instance</w:t>
+      </w:r>
+    </w:p>
+    <w:p>
+      <w:r>
+        <w:t xml:space="preserve">Re-set DNS for EC2 public IP addresses </w:t>
+      </w:r>
+    </w:p>
+    <w:p/>
     <w:sectPr>
       <w:pgSz w:w="12240" w:h="15840"/>
       <w:pgMar w:top="1440" w:right="1800" w:bottom="1440" w:left="720" w:header="720" w:footer="720" w:gutter="0"/>
@@ -5658,6 +6345,95 @@
 <file path=word/numbering.xml><?xml version="1.0" encoding="utf-8"?>
 <w:numbering xmlns:wpc="http://schemas.microsoft.com/office/word/2010/wordprocessingCanvas" xmlns:mo="http://schemas.microsoft.com/office/mac/office/2008/main" xmlns:mc="http://schemas.openxmlformats.org/markup-compatibility/2006" xmlns:mv="urn:schemas-microsoft-com:mac:vml" xmlns:o="urn:schemas-microsoft-com:office:office" xmlns:r="http://schemas.openxmlformats.org/officeDocument/2006/relationships" xmlns:m="http://schemas.openxmlformats.org/officeDocument/2006/math" xmlns:v="urn:schemas-microsoft-com:vml" xmlns:wp14="http://schemas.microsoft.com/office/word/2010/wordprocessingDrawing" xmlns:wp="http://schemas.openxmlformats.org/drawingml/2006/wordprocessingDrawing" xmlns:w10="urn:schemas-microsoft-com:office:word" xmlns:w="http://schemas.openxmlformats.org/wordprocessingml/2006/main" xmlns:w14="http://schemas.microsoft.com/office/word/2010/wordml" xmlns:wpg="http://schemas.microsoft.com/office/word/2010/wordprocessingGroup" xmlns:wpi="http://schemas.microsoft.com/office/word/2010/wordprocessingInk" xmlns:wne="http://schemas.microsoft.com/office/word/2006/wordml" xmlns:wps="http://schemas.microsoft.com/office/word/2010/wordprocessingShape" mc:Ignorable="w14 wp14">
   <w:abstractNum w:abstractNumId="0">
+    <w:nsid w:val="03CA7AE2"/>
+    <w:multiLevelType w:val="hybridMultilevel"/>
+    <w:tmpl w:val="601A22D4"/>
+    <w:lvl w:ilvl="0" w:tplc="0409000F">
+      <w:start w:val="1"/>
+      <w:numFmt w:val="decimal"/>
+      <w:lvlText w:val="%1."/>
+      <w:lvlJc w:val="left"/>
+      <w:pPr>
+        <w:ind w:left="720" w:hanging="360"/>
+      </w:pPr>
+      <w:rPr>
+        <w:rFonts w:hint="default"/>
+      </w:rPr>
+    </w:lvl>
+    <w:lvl w:ilvl="1" w:tplc="04090019">
+      <w:start w:val="1"/>
+      <w:numFmt w:val="lowerLetter"/>
+      <w:lvlText w:val="%2."/>
+      <w:lvlJc w:val="left"/>
+      <w:pPr>
+        <w:ind w:left="1440" w:hanging="360"/>
+      </w:pPr>
+    </w:lvl>
+    <w:lvl w:ilvl="2" w:tplc="0409001B">
+      <w:start w:val="1"/>
+      <w:numFmt w:val="lowerRoman"/>
+      <w:lvlText w:val="%3."/>
+      <w:lvlJc w:val="right"/>
+      <w:pPr>
+        <w:ind w:left="2160" w:hanging="180"/>
+      </w:pPr>
+    </w:lvl>
+    <w:lvl w:ilvl="3" w:tplc="0409000F" w:tentative="1">
+      <w:start w:val="1"/>
+      <w:numFmt w:val="decimal"/>
+      <w:lvlText w:val="%4."/>
+      <w:lvlJc w:val="left"/>
+      <w:pPr>
+        <w:ind w:left="2880" w:hanging="360"/>
+      </w:pPr>
+    </w:lvl>
+    <w:lvl w:ilvl="4" w:tplc="04090019" w:tentative="1">
+      <w:start w:val="1"/>
+      <w:numFmt w:val="lowerLetter"/>
+      <w:lvlText w:val="%5."/>
+      <w:lvlJc w:val="left"/>
+      <w:pPr>
+        <w:ind w:left="3600" w:hanging="360"/>
+      </w:pPr>
+    </w:lvl>
+    <w:lvl w:ilvl="5" w:tplc="0409001B" w:tentative="1">
+      <w:start w:val="1"/>
+      <w:numFmt w:val="lowerRoman"/>
+      <w:lvlText w:val="%6."/>
+      <w:lvlJc w:val="right"/>
+      <w:pPr>
+        <w:ind w:left="4320" w:hanging="180"/>
+      </w:pPr>
+    </w:lvl>
+    <w:lvl w:ilvl="6" w:tplc="0409000F" w:tentative="1">
+      <w:start w:val="1"/>
+      <w:numFmt w:val="decimal"/>
+      <w:lvlText w:val="%7."/>
+      <w:lvlJc w:val="left"/>
+      <w:pPr>
+        <w:ind w:left="5040" w:hanging="360"/>
+      </w:pPr>
+    </w:lvl>
+    <w:lvl w:ilvl="7" w:tplc="04090019" w:tentative="1">
+      <w:start w:val="1"/>
+      <w:numFmt w:val="lowerLetter"/>
+      <w:lvlText w:val="%8."/>
+      <w:lvlJc w:val="left"/>
+      <w:pPr>
+        <w:ind w:left="5760" w:hanging="360"/>
+      </w:pPr>
+    </w:lvl>
+    <w:lvl w:ilvl="8" w:tplc="0409001B" w:tentative="1">
+      <w:start w:val="1"/>
+      <w:numFmt w:val="lowerRoman"/>
+      <w:lvlText w:val="%9."/>
+      <w:lvlJc w:val="right"/>
+      <w:pPr>
+        <w:ind w:left="6480" w:hanging="180"/>
+      </w:pPr>
+    </w:lvl>
+  </w:abstractNum>
+  <w:abstractNum w:abstractNumId="1">
     <w:nsid w:val="10176B05"/>
     <w:multiLevelType w:val="hybridMultilevel"/>
     <w:tmpl w:val="CABC15E0"/>
@@ -5770,7 +6546,7 @@
       </w:rPr>
     </w:lvl>
   </w:abstractNum>
-  <w:abstractNum w:abstractNumId="1">
+  <w:abstractNum w:abstractNumId="2">
     <w:nsid w:val="37921336"/>
     <w:multiLevelType w:val="hybridMultilevel"/>
     <w:tmpl w:val="69AC4DB6"/>
@@ -5856,7 +6632,7 @@
       </w:pPr>
     </w:lvl>
   </w:abstractNum>
-  <w:abstractNum w:abstractNumId="2">
+  <w:abstractNum w:abstractNumId="3">
     <w:nsid w:val="382E706B"/>
     <w:multiLevelType w:val="hybridMultilevel"/>
     <w:tmpl w:val="056C7660"/>
@@ -5945,7 +6721,7 @@
       </w:pPr>
     </w:lvl>
   </w:abstractNum>
-  <w:abstractNum w:abstractNumId="3">
+  <w:abstractNum w:abstractNumId="4">
     <w:nsid w:val="43F00DF9"/>
     <w:multiLevelType w:val="hybridMultilevel"/>
     <w:tmpl w:val="3872F532"/>
@@ -6031,7 +6807,7 @@
       </w:pPr>
     </w:lvl>
   </w:abstractNum>
-  <w:abstractNum w:abstractNumId="4">
+  <w:abstractNum w:abstractNumId="5">
     <w:nsid w:val="47281C9F"/>
     <w:multiLevelType w:val="hybridMultilevel"/>
     <w:tmpl w:val="81FE8E16"/>
@@ -6144,7 +6920,7 @@
       </w:rPr>
     </w:lvl>
   </w:abstractNum>
-  <w:abstractNum w:abstractNumId="5">
+  <w:abstractNum w:abstractNumId="6">
     <w:nsid w:val="5A401F21"/>
     <w:multiLevelType w:val="hybridMultilevel"/>
     <w:tmpl w:val="E5CEBD36"/>
@@ -6257,7 +7033,7 @@
       </w:rPr>
     </w:lvl>
   </w:abstractNum>
-  <w:abstractNum w:abstractNumId="6">
+  <w:abstractNum w:abstractNumId="7">
     <w:nsid w:val="5C9A397C"/>
     <w:multiLevelType w:val="hybridMultilevel"/>
     <w:tmpl w:val="0D34D3D8"/>
@@ -6370,7 +7146,7 @@
       </w:rPr>
     </w:lvl>
   </w:abstractNum>
-  <w:abstractNum w:abstractNumId="7">
+  <w:abstractNum w:abstractNumId="8">
     <w:nsid w:val="660F1192"/>
     <w:multiLevelType w:val="hybridMultilevel"/>
     <w:tmpl w:val="6D0013BE"/>
@@ -6456,7 +7232,7 @@
       </w:pPr>
     </w:lvl>
   </w:abstractNum>
-  <w:abstractNum w:abstractNumId="8">
+  <w:abstractNum w:abstractNumId="9">
     <w:nsid w:val="662850E4"/>
     <w:multiLevelType w:val="hybridMultilevel"/>
     <w:tmpl w:val="E12618D8"/>
@@ -6542,7 +7318,7 @@
       </w:pPr>
     </w:lvl>
   </w:abstractNum>
-  <w:abstractNum w:abstractNumId="9">
+  <w:abstractNum w:abstractNumId="10">
     <w:nsid w:val="6C2F0836"/>
     <w:multiLevelType w:val="multilevel"/>
     <w:tmpl w:val="3872F532"/>
@@ -6628,7 +7404,7 @@
       </w:pPr>
     </w:lvl>
   </w:abstractNum>
-  <w:abstractNum w:abstractNumId="10">
+  <w:abstractNum w:abstractNumId="11">
     <w:nsid w:val="7F937934"/>
     <w:multiLevelType w:val="hybridMultilevel"/>
     <w:tmpl w:val="3872F532"/>
@@ -6715,36 +7491,39 @@
     </w:lvl>
   </w:abstractNum>
   <w:num w:numId="1">
+    <w:abstractNumId w:val="9"/>
+  </w:num>
+  <w:num w:numId="2">
     <w:abstractNumId w:val="8"/>
   </w:num>
-  <w:num w:numId="2">
+  <w:num w:numId="3">
+    <w:abstractNumId w:val="6"/>
+  </w:num>
+  <w:num w:numId="4">
     <w:abstractNumId w:val="7"/>
   </w:num>
-  <w:num w:numId="3">
+  <w:num w:numId="5">
     <w:abstractNumId w:val="5"/>
   </w:num>
-  <w:num w:numId="4">
-    <w:abstractNumId w:val="6"/>
+  <w:num w:numId="6">
+    <w:abstractNumId w:val="3"/>
   </w:num>
-  <w:num w:numId="5">
+  <w:num w:numId="7">
+    <w:abstractNumId w:val="11"/>
+  </w:num>
+  <w:num w:numId="8">
     <w:abstractNumId w:val="4"/>
   </w:num>
-  <w:num w:numId="6">
+  <w:num w:numId="9">
+    <w:abstractNumId w:val="10"/>
+  </w:num>
+  <w:num w:numId="10">
     <w:abstractNumId w:val="2"/>
   </w:num>
-  <w:num w:numId="7">
-    <w:abstractNumId w:val="10"/>
-  </w:num>
-  <w:num w:numId="8">
-    <w:abstractNumId w:val="3"/>
-  </w:num>
-  <w:num w:numId="9">
-    <w:abstractNumId w:val="9"/>
-  </w:num>
-  <w:num w:numId="10">
+  <w:num w:numId="11">
     <w:abstractNumId w:val="1"/>
   </w:num>
-  <w:num w:numId="11">
+  <w:num w:numId="12">
     <w:abstractNumId w:val="0"/>
   </w:num>
 </w:numbering>

</xml_diff>